<commit_message>
UPDATE External Provide Login
</commit_message>
<xml_diff>
--- a/Files/Documentation.docx
+++ b/Files/Documentation.docx
@@ -124,16 +124,844 @@
     </w:p>
     <w:p/>
     <w:p>
+      <w:pPr>
+        <w:pBdr>
+          <w:bottom w:val="single" w:sz="6" w:space="1" w:color="auto"/>
+        </w:pBdr>
+      </w:pPr>
       <w:r>
         <w:t>ASP.NET Identity Authentication, Authorization</w:t>
+      </w:r>
+    </w:p>
+    <w:p/>
+    <w:p/>
+    <w:p/>
+    <w:p/>
+    <w:p/>
+    <w:p/>
+    <w:p/>
+    <w:p/>
+    <w:p/>
+    <w:p/>
+    <w:p/>
+    <w:p/>
+    <w:p>
+      <w:r>
+        <w:rPr>
+          <w:highlight w:val="red"/>
+        </w:rPr>
+        <w:lastRenderedPageBreak/>
+        <w:t>Add</w:t>
+      </w:r>
+      <w:r>
+        <w:rPr>
+          <w:highlight w:val="red"/>
+        </w:rPr>
+        <w:t xml:space="preserve"> </w:t>
+      </w:r>
+      <w:r>
+        <w:rPr>
+          <w:highlight w:val="red"/>
+        </w:rPr>
+        <w:t>Authentication</w:t>
       </w:r>
     </w:p>
     <w:p>
       <w:r>
-        <w:t>---------------------------------------------------------------</w:t>
+        <w:t>Add Google &amp; Facebook</w:t>
       </w:r>
     </w:p>
-    <w:p/>
+    <w:p>
+      <w:r>
+        <w:t>Install Package</w:t>
+      </w:r>
+      <w:r>
+        <w:t xml:space="preserve"> (</w:t>
+      </w:r>
+      <w:proofErr w:type="spellStart"/>
+      <w:r>
+        <w:t>Microsoft.AspNetCore.Authentication.Google</w:t>
+      </w:r>
+      <w:proofErr w:type="spellEnd"/>
+      <w:r>
+        <w:t>)</w:t>
+      </w:r>
+    </w:p>
+    <w:p>
+      <w:r>
+        <w:t>Install Package (</w:t>
+      </w:r>
+      <w:proofErr w:type="spellStart"/>
+      <w:r>
+        <w:t>Microsoft.AspNetCore.Authentication.Facebook</w:t>
+      </w:r>
+      <w:proofErr w:type="spellEnd"/>
+      <w:r>
+        <w:t>)</w:t>
+      </w:r>
+    </w:p>
+    <w:p>
+      <w:r>
+        <w:rPr>
+          <w:noProof/>
+        </w:rPr>
+        <mc:AlternateContent>
+          <mc:Choice Requires="wps">
+            <w:drawing>
+              <wp:inline distT="0" distB="0" distL="0" distR="0" wp14:anchorId="02A36BAA" wp14:editId="25826975">
+                <wp:extent cx="5975985" cy="3532505"/>
+                <wp:effectExtent l="0" t="0" r="24765" b="10795"/>
+                <wp:docPr id="217" name="Text Box 2"/>
+                <wp:cNvGraphicFramePr>
+                  <a:graphicFrameLocks xmlns:a="http://schemas.openxmlformats.org/drawingml/2006/main"/>
+                </wp:cNvGraphicFramePr>
+                <a:graphic xmlns:a="http://schemas.openxmlformats.org/drawingml/2006/main">
+                  <a:graphicData uri="http://schemas.microsoft.com/office/word/2010/wordprocessingShape">
+                    <wps:wsp>
+                      <wps:cNvSpPr txBox="1">
+                        <a:spLocks noChangeArrowheads="1"/>
+                      </wps:cNvSpPr>
+                      <wps:spPr bwMode="auto">
+                        <a:xfrm>
+                          <a:off x="0" y="0"/>
+                          <a:ext cx="5975985" cy="3532505"/>
+                        </a:xfrm>
+                        <a:prstGeom prst="rect">
+                          <a:avLst/>
+                        </a:prstGeom>
+                        <a:solidFill>
+                          <a:srgbClr val="FFFFFF"/>
+                        </a:solidFill>
+                        <a:ln w="9525">
+                          <a:solidFill>
+                            <a:srgbClr val="000000"/>
+                          </a:solidFill>
+                          <a:miter lim="800000"/>
+                          <a:headEnd/>
+                          <a:tailEnd/>
+                        </a:ln>
+                      </wps:spPr>
+                      <wps:txbx>
+                        <w:txbxContent>
+                          <w:p>
+                            <w:proofErr w:type="spellStart"/>
+                            <w:r>
+                              <w:t>builder.Services.AddAuthentication</w:t>
+                            </w:r>
+                            <w:proofErr w:type="spellEnd"/>
+                            <w:r>
+                              <w:t>()</w:t>
+                            </w:r>
+                          </w:p>
+                          <w:p>
+                            <w:r>
+                              <w:tab/>
+                              <w:t>.</w:t>
+                            </w:r>
+                            <w:proofErr w:type="spellStart"/>
+                            <w:r>
+                              <w:t>AddGoogle</w:t>
+                            </w:r>
+                            <w:proofErr w:type="spellEnd"/>
+                            <w:r>
+                              <w:t>(options =&gt;</w:t>
+                            </w:r>
+                          </w:p>
+                          <w:p>
+                            <w:r>
+                              <w:tab/>
+                              <w:t>{</w:t>
+                            </w:r>
+                          </w:p>
+                          <w:p>
+                            <w:r>
+                              <w:tab/>
+                            </w:r>
+                            <w:r>
+                              <w:tab/>
+                            </w:r>
+                            <w:proofErr w:type="spellStart"/>
+                            <w:r>
+                              <w:t>options.ClientId</w:t>
+                            </w:r>
+                            <w:proofErr w:type="spellEnd"/>
+                            <w:r>
+                              <w:t xml:space="preserve"> = </w:t>
+                            </w:r>
+                            <w:proofErr w:type="spellStart"/>
+                            <w:r>
+                              <w:t>builder.Configuration</w:t>
+                            </w:r>
+                            <w:proofErr w:type="spellEnd"/>
+                            <w:r>
+                              <w:t>["</w:t>
+                            </w:r>
+                            <w:proofErr w:type="spellStart"/>
+                            <w:r>
+                              <w:t>Authentication:Google:ClientId</w:t>
+                            </w:r>
+                            <w:proofErr w:type="spellEnd"/>
+                            <w:r>
+                              <w:t>"];</w:t>
+                            </w:r>
+                          </w:p>
+                          <w:p>
+                            <w:r>
+                              <w:tab/>
+                            </w:r>
+                            <w:r>
+                              <w:tab/>
+                            </w:r>
+                            <w:proofErr w:type="spellStart"/>
+                            <w:r>
+                              <w:t>options.ClientSecret</w:t>
+                            </w:r>
+                            <w:proofErr w:type="spellEnd"/>
+                            <w:r>
+                              <w:t xml:space="preserve"> = </w:t>
+                            </w:r>
+                            <w:proofErr w:type="spellStart"/>
+                            <w:r>
+                              <w:t>builder.Configuration</w:t>
+                            </w:r>
+                            <w:proofErr w:type="spellEnd"/>
+                            <w:r>
+                              <w:t>["</w:t>
+                            </w:r>
+                            <w:proofErr w:type="spellStart"/>
+                            <w:r>
+                              <w:t>Authentication:Google:ClientSecret</w:t>
+                            </w:r>
+                            <w:proofErr w:type="spellEnd"/>
+                            <w:r>
+                              <w:t>"];</w:t>
+                            </w:r>
+                          </w:p>
+                          <w:p>
+                            <w:r>
+                              <w:tab/>
+                              <w:t>})</w:t>
+                            </w:r>
+                          </w:p>
+                          <w:p>
+                            <w:r>
+                              <w:tab/>
+                              <w:t>.</w:t>
+                            </w:r>
+                            <w:proofErr w:type="spellStart"/>
+                            <w:r>
+                              <w:t>AddFacebook</w:t>
+                            </w:r>
+                            <w:proofErr w:type="spellEnd"/>
+                            <w:r>
+                              <w:t>(options =&gt;</w:t>
+                            </w:r>
+                          </w:p>
+                          <w:p>
+                            <w:r>
+                              <w:tab/>
+                              <w:t>{</w:t>
+                            </w:r>
+                          </w:p>
+                          <w:p>
+                            <w:r>
+                              <w:tab/>
+                            </w:r>
+                            <w:r>
+                              <w:tab/>
+                            </w:r>
+                            <w:proofErr w:type="spellStart"/>
+                            <w:r>
+                              <w:t>options.AppId</w:t>
+                            </w:r>
+                            <w:proofErr w:type="spellEnd"/>
+                            <w:r>
+                              <w:t xml:space="preserve"> = </w:t>
+                            </w:r>
+                            <w:proofErr w:type="spellStart"/>
+                            <w:r>
+                              <w:t>builder.Configuration</w:t>
+                            </w:r>
+                            <w:proofErr w:type="spellEnd"/>
+                            <w:r>
+                              <w:t>["</w:t>
+                            </w:r>
+                            <w:proofErr w:type="spellStart"/>
+                            <w:r>
+                              <w:t>Authentication:Facebook:AppId</w:t>
+                            </w:r>
+                            <w:proofErr w:type="spellEnd"/>
+                            <w:r>
+                              <w:t>"];</w:t>
+                            </w:r>
+                          </w:p>
+                          <w:p>
+                            <w:r>
+                              <w:tab/>
+                            </w:r>
+                            <w:r>
+                              <w:tab/>
+                            </w:r>
+                            <w:proofErr w:type="spellStart"/>
+                            <w:r>
+                              <w:t>options.AppSecret</w:t>
+                            </w:r>
+                            <w:proofErr w:type="spellEnd"/>
+                            <w:r>
+                              <w:t xml:space="preserve"> = </w:t>
+                            </w:r>
+                            <w:proofErr w:type="spellStart"/>
+                            <w:r>
+                              <w:t>builder.Configuration</w:t>
+                            </w:r>
+                            <w:proofErr w:type="spellEnd"/>
+                            <w:r>
+                              <w:t>["</w:t>
+                            </w:r>
+                            <w:proofErr w:type="spellStart"/>
+                            <w:r>
+                              <w:t>Authentication:Facebook:AppSecret</w:t>
+                            </w:r>
+                            <w:proofErr w:type="spellEnd"/>
+                            <w:r>
+                              <w:t>"];</w:t>
+                            </w:r>
+                          </w:p>
+                          <w:p/>
+                          <w:p>
+                            <w:r>
+                              <w:tab/>
+                              <w:t>});</w:t>
+                            </w:r>
+                          </w:p>
+                          <w:p/>
+                          <w:p/>
+                          <w:p/>
+                          <w:p/>
+                          <w:p/>
+                          <w:p/>
+                        </w:txbxContent>
+                      </wps:txbx>
+                      <wps:bodyPr rot="0" vert="horz" wrap="square" lIns="91440" tIns="45720" rIns="91440" bIns="45720" anchor="t" anchorCtr="0">
+                        <a:noAutofit/>
+                      </wps:bodyPr>
+                    </wps:wsp>
+                  </a:graphicData>
+                </a:graphic>
+              </wp:inline>
+            </w:drawing>
+          </mc:Choice>
+          <mc:Fallback>
+            <w:pict>
+              <v:shapetype w14:anchorId="02A36BAA" id="_x0000_t202" coordsize="21600,21600" o:spt="202" path="m,l,21600r21600,l21600,xe">
+                <v:stroke joinstyle="miter"/>
+                <v:path gradientshapeok="t" o:connecttype="rect"/>
+              </v:shapetype>
+              <v:shape id="Text Box 2" o:spid="_x0000_s1026" type="#_x0000_t202" style="width:470.55pt;height:278.15pt;visibility:visible;mso-wrap-style:square;mso-left-percent:-10001;mso-top-percent:-10001;mso-position-horizontal:absolute;mso-position-horizontal-relative:char;mso-position-vertical:absolute;mso-position-vertical-relative:line;mso-left-percent:-10001;mso-top-percent:-10001;v-text-anchor:top" o:gfxdata="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">
+                <v:textbox>
+                  <w:txbxContent>
+                    <w:p>
+                      <w:proofErr w:type="spellStart"/>
+                      <w:r>
+                        <w:t>builder.Services.AddAuthentication</w:t>
+                      </w:r>
+                      <w:proofErr w:type="spellEnd"/>
+                      <w:r>
+                        <w:t>()</w:t>
+                      </w:r>
+                    </w:p>
+                    <w:p>
+                      <w:r>
+                        <w:tab/>
+                        <w:t>.</w:t>
+                      </w:r>
+                      <w:proofErr w:type="spellStart"/>
+                      <w:r>
+                        <w:t>AddGoogle</w:t>
+                      </w:r>
+                      <w:proofErr w:type="spellEnd"/>
+                      <w:r>
+                        <w:t>(options =&gt;</w:t>
+                      </w:r>
+                    </w:p>
+                    <w:p>
+                      <w:r>
+                        <w:tab/>
+                        <w:t>{</w:t>
+                      </w:r>
+                    </w:p>
+                    <w:p>
+                      <w:r>
+                        <w:tab/>
+                      </w:r>
+                      <w:r>
+                        <w:tab/>
+                      </w:r>
+                      <w:proofErr w:type="spellStart"/>
+                      <w:r>
+                        <w:t>options.ClientId</w:t>
+                      </w:r>
+                      <w:proofErr w:type="spellEnd"/>
+                      <w:r>
+                        <w:t xml:space="preserve"> = </w:t>
+                      </w:r>
+                      <w:proofErr w:type="spellStart"/>
+                      <w:r>
+                        <w:t>builder.Configuration</w:t>
+                      </w:r>
+                      <w:proofErr w:type="spellEnd"/>
+                      <w:r>
+                        <w:t>["</w:t>
+                      </w:r>
+                      <w:proofErr w:type="spellStart"/>
+                      <w:r>
+                        <w:t>Authentication:Google:ClientId</w:t>
+                      </w:r>
+                      <w:proofErr w:type="spellEnd"/>
+                      <w:r>
+                        <w:t>"];</w:t>
+                      </w:r>
+                    </w:p>
+                    <w:p>
+                      <w:r>
+                        <w:tab/>
+                      </w:r>
+                      <w:r>
+                        <w:tab/>
+                      </w:r>
+                      <w:proofErr w:type="spellStart"/>
+                      <w:r>
+                        <w:t>options.ClientSecret</w:t>
+                      </w:r>
+                      <w:proofErr w:type="spellEnd"/>
+                      <w:r>
+                        <w:t xml:space="preserve"> = </w:t>
+                      </w:r>
+                      <w:proofErr w:type="spellStart"/>
+                      <w:r>
+                        <w:t>builder.Configuration</w:t>
+                      </w:r>
+                      <w:proofErr w:type="spellEnd"/>
+                      <w:r>
+                        <w:t>["</w:t>
+                      </w:r>
+                      <w:proofErr w:type="spellStart"/>
+                      <w:r>
+                        <w:t>Authentication:Google:ClientSecret</w:t>
+                      </w:r>
+                      <w:proofErr w:type="spellEnd"/>
+                      <w:r>
+                        <w:t>"];</w:t>
+                      </w:r>
+                    </w:p>
+                    <w:p>
+                      <w:r>
+                        <w:tab/>
+                        <w:t>})</w:t>
+                      </w:r>
+                    </w:p>
+                    <w:p>
+                      <w:r>
+                        <w:tab/>
+                        <w:t>.</w:t>
+                      </w:r>
+                      <w:proofErr w:type="spellStart"/>
+                      <w:r>
+                        <w:t>AddFacebook</w:t>
+                      </w:r>
+                      <w:proofErr w:type="spellEnd"/>
+                      <w:r>
+                        <w:t>(options =&gt;</w:t>
+                      </w:r>
+                    </w:p>
+                    <w:p>
+                      <w:r>
+                        <w:tab/>
+                        <w:t>{</w:t>
+                      </w:r>
+                    </w:p>
+                    <w:p>
+                      <w:r>
+                        <w:tab/>
+                      </w:r>
+                      <w:r>
+                        <w:tab/>
+                      </w:r>
+                      <w:proofErr w:type="spellStart"/>
+                      <w:r>
+                        <w:t>options.AppId</w:t>
+                      </w:r>
+                      <w:proofErr w:type="spellEnd"/>
+                      <w:r>
+                        <w:t xml:space="preserve"> = </w:t>
+                      </w:r>
+                      <w:proofErr w:type="spellStart"/>
+                      <w:r>
+                        <w:t>builder.Configuration</w:t>
+                      </w:r>
+                      <w:proofErr w:type="spellEnd"/>
+                      <w:r>
+                        <w:t>["</w:t>
+                      </w:r>
+                      <w:proofErr w:type="spellStart"/>
+                      <w:r>
+                        <w:t>Authentication:Facebook:AppId</w:t>
+                      </w:r>
+                      <w:proofErr w:type="spellEnd"/>
+                      <w:r>
+                        <w:t>"];</w:t>
+                      </w:r>
+                    </w:p>
+                    <w:p>
+                      <w:r>
+                        <w:tab/>
+                      </w:r>
+                      <w:r>
+                        <w:tab/>
+                      </w:r>
+                      <w:proofErr w:type="spellStart"/>
+                      <w:r>
+                        <w:t>options.AppSecret</w:t>
+                      </w:r>
+                      <w:proofErr w:type="spellEnd"/>
+                      <w:r>
+                        <w:t xml:space="preserve"> = </w:t>
+                      </w:r>
+                      <w:proofErr w:type="spellStart"/>
+                      <w:r>
+                        <w:t>builder.Configuration</w:t>
+                      </w:r>
+                      <w:proofErr w:type="spellEnd"/>
+                      <w:r>
+                        <w:t>["</w:t>
+                      </w:r>
+                      <w:proofErr w:type="spellStart"/>
+                      <w:r>
+                        <w:t>Authentication:Facebook:AppSecret</w:t>
+                      </w:r>
+                      <w:proofErr w:type="spellEnd"/>
+                      <w:r>
+                        <w:t>"];</w:t>
+                      </w:r>
+                    </w:p>
+                    <w:p/>
+                    <w:p>
+                      <w:r>
+                        <w:tab/>
+                        <w:t>});</w:t>
+                      </w:r>
+                    </w:p>
+                    <w:p/>
+                    <w:p/>
+                    <w:p/>
+                    <w:p/>
+                    <w:p/>
+                    <w:p/>
+                  </w:txbxContent>
+                </v:textbox>
+                <w10:anchorlock/>
+              </v:shape>
+            </w:pict>
+          </mc:Fallback>
+        </mc:AlternateContent>
+      </w:r>
+    </w:p>
+    <w:p>
+      <w:r>
+        <w:rPr>
+          <w:noProof/>
+        </w:rPr>
+        <mc:AlternateContent>
+          <mc:Choice Requires="wps">
+            <w:drawing>
+              <wp:inline distT="0" distB="0" distL="0" distR="0" wp14:anchorId="2485B046" wp14:editId="2AE92E6F">
+                <wp:extent cx="5975985" cy="1404620"/>
+                <wp:effectExtent l="0" t="0" r="24765" b="20320"/>
+                <wp:docPr id="1" name="Text Box 2"/>
+                <wp:cNvGraphicFramePr>
+                  <a:graphicFrameLocks xmlns:a="http://schemas.openxmlformats.org/drawingml/2006/main"/>
+                </wp:cNvGraphicFramePr>
+                <a:graphic xmlns:a="http://schemas.openxmlformats.org/drawingml/2006/main">
+                  <a:graphicData uri="http://schemas.microsoft.com/office/word/2010/wordprocessingShape">
+                    <wps:wsp>
+                      <wps:cNvSpPr txBox="1">
+                        <a:spLocks noChangeArrowheads="1"/>
+                      </wps:cNvSpPr>
+                      <wps:spPr bwMode="auto">
+                        <a:xfrm>
+                          <a:off x="0" y="0"/>
+                          <a:ext cx="5975985" cy="1404620"/>
+                        </a:xfrm>
+                        <a:prstGeom prst="rect">
+                          <a:avLst/>
+                        </a:prstGeom>
+                        <a:solidFill>
+                          <a:srgbClr val="FFFFFF"/>
+                        </a:solidFill>
+                        <a:ln w="9525">
+                          <a:solidFill>
+                            <a:srgbClr val="000000"/>
+                          </a:solidFill>
+                          <a:miter lim="800000"/>
+                          <a:headEnd/>
+                          <a:tailEnd/>
+                        </a:ln>
+                      </wps:spPr>
+                      <wps:txbx>
+                        <w:txbxContent>
+                          <w:p>
+                            <w:r>
+                              <w:t xml:space="preserve">  "Authentication": {</w:t>
+                            </w:r>
+                          </w:p>
+                          <w:p>
+                            <w:r>
+                              <w:t xml:space="preserve">    "Facebook": {</w:t>
+                            </w:r>
+                          </w:p>
+                          <w:p>
+                            <w:r>
+                              <w:t xml:space="preserve">      "</w:t>
+                            </w:r>
+                            <w:proofErr w:type="spellStart"/>
+                            <w:r>
+                              <w:t>AppId</w:t>
+                            </w:r>
+                            <w:proofErr w:type="spellEnd"/>
+                            <w:r>
+                              <w:t>": "</w:t>
+                            </w:r>
+                            <w:proofErr w:type="spellStart"/>
+                            <w:r>
+                              <w:t>xxxx</w:t>
+                            </w:r>
+                            <w:proofErr w:type="spellEnd"/>
+                            <w:r>
+                              <w:t>",</w:t>
+                            </w:r>
+                          </w:p>
+                          <w:p>
+                            <w:r>
+                              <w:t xml:space="preserve">      "</w:t>
+                            </w:r>
+                            <w:proofErr w:type="spellStart"/>
+                            <w:r>
+                              <w:t>AppSecret</w:t>
+                            </w:r>
+                            <w:proofErr w:type="spellEnd"/>
+                            <w:r>
+                              <w:t>": "</w:t>
+                            </w:r>
+                            <w:proofErr w:type="spellStart"/>
+                            <w:r>
+                              <w:t>xxxxxxx</w:t>
+                            </w:r>
+                            <w:proofErr w:type="spellEnd"/>
+                            <w:r>
+                              <w:t>"</w:t>
+                            </w:r>
+                          </w:p>
+                          <w:p>
+                            <w:r>
+                              <w:t xml:space="preserve">    },</w:t>
+                            </w:r>
+                          </w:p>
+                          <w:p>
+                            <w:r>
+                              <w:t xml:space="preserve">    "Google": {</w:t>
+                            </w:r>
+                          </w:p>
+                          <w:p>
+                            <w:r>
+                              <w:t xml:space="preserve">      "</w:t>
+                            </w:r>
+                            <w:proofErr w:type="spellStart"/>
+                            <w:r>
+                              <w:t>ClientId</w:t>
+                            </w:r>
+                            <w:proofErr w:type="spellEnd"/>
+                            <w:r>
+                              <w:t>": "</w:t>
+                            </w:r>
+                            <w:proofErr w:type="spellStart"/>
+                            <w:r>
+                              <w:t>xxxx</w:t>
+                            </w:r>
+                            <w:proofErr w:type="spellEnd"/>
+                            <w:r>
+                              <w:t>",</w:t>
+                            </w:r>
+                          </w:p>
+                          <w:p>
+                            <w:r>
+                              <w:t xml:space="preserve">      "</w:t>
+                            </w:r>
+                            <w:proofErr w:type="spellStart"/>
+                            <w:r>
+                              <w:t>ClientSecret</w:t>
+                            </w:r>
+                            <w:proofErr w:type="spellEnd"/>
+                            <w:r>
+                              <w:t>": "</w:t>
+                            </w:r>
+                            <w:proofErr w:type="spellStart"/>
+                            <w:r>
+                              <w:t>xxxxxxx</w:t>
+                            </w:r>
+                            <w:proofErr w:type="spellEnd"/>
+                            <w:r>
+                              <w:t>"</w:t>
+                            </w:r>
+                          </w:p>
+                          <w:p>
+                            <w:r>
+                              <w:t xml:space="preserve">    }</w:t>
+                            </w:r>
+                          </w:p>
+                          <w:p>
+                            <w:r>
+                              <w:t xml:space="preserve">  }</w:t>
+                            </w:r>
+                          </w:p>
+                        </w:txbxContent>
+                      </wps:txbx>
+                      <wps:bodyPr rot="0" vert="horz" wrap="square" lIns="91440" tIns="45720" rIns="91440" bIns="45720" anchor="t" anchorCtr="0">
+                        <a:spAutoFit/>
+                      </wps:bodyPr>
+                    </wps:wsp>
+                  </a:graphicData>
+                </a:graphic>
+              </wp:inline>
+            </w:drawing>
+          </mc:Choice>
+          <mc:Fallback>
+            <w:pict>
+              <v:shape w14:anchorId="2485B046" id="_x0000_s1027" type="#_x0000_t202" style="width:470.55pt;height:110.6pt;visibility:visible;mso-wrap-style:square;mso-left-percent:-10001;mso-top-percent:-10001;mso-position-horizontal:absolute;mso-position-horizontal-relative:char;mso-position-vertical:absolute;mso-position-vertical-relative:line;mso-left-percent:-10001;mso-top-percent:-10001;v-text-anchor:top" o:gfxdata="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">
+                <v:textbox style="mso-fit-shape-to-text:t">
+                  <w:txbxContent>
+                    <w:p>
+                      <w:r>
+                        <w:t xml:space="preserve">  "Authentication": {</w:t>
+                      </w:r>
+                    </w:p>
+                    <w:p>
+                      <w:r>
+                        <w:t xml:space="preserve">    "Facebook": {</w:t>
+                      </w:r>
+                    </w:p>
+                    <w:p>
+                      <w:r>
+                        <w:t xml:space="preserve">      "</w:t>
+                      </w:r>
+                      <w:proofErr w:type="spellStart"/>
+                      <w:r>
+                        <w:t>AppId</w:t>
+                      </w:r>
+                      <w:proofErr w:type="spellEnd"/>
+                      <w:r>
+                        <w:t>": "</w:t>
+                      </w:r>
+                      <w:proofErr w:type="spellStart"/>
+                      <w:r>
+                        <w:t>xxxx</w:t>
+                      </w:r>
+                      <w:proofErr w:type="spellEnd"/>
+                      <w:r>
+                        <w:t>",</w:t>
+                      </w:r>
+                    </w:p>
+                    <w:p>
+                      <w:r>
+                        <w:t xml:space="preserve">      "</w:t>
+                      </w:r>
+                      <w:proofErr w:type="spellStart"/>
+                      <w:r>
+                        <w:t>AppSecret</w:t>
+                      </w:r>
+                      <w:proofErr w:type="spellEnd"/>
+                      <w:r>
+                        <w:t>": "</w:t>
+                      </w:r>
+                      <w:proofErr w:type="spellStart"/>
+                      <w:r>
+                        <w:t>xxxxxxx</w:t>
+                      </w:r>
+                      <w:proofErr w:type="spellEnd"/>
+                      <w:r>
+                        <w:t>"</w:t>
+                      </w:r>
+                    </w:p>
+                    <w:p>
+                      <w:r>
+                        <w:t xml:space="preserve">    },</w:t>
+                      </w:r>
+                    </w:p>
+                    <w:p>
+                      <w:r>
+                        <w:t xml:space="preserve">    "Google": {</w:t>
+                      </w:r>
+                    </w:p>
+                    <w:p>
+                      <w:r>
+                        <w:t xml:space="preserve">      "</w:t>
+                      </w:r>
+                      <w:proofErr w:type="spellStart"/>
+                      <w:r>
+                        <w:t>ClientId</w:t>
+                      </w:r>
+                      <w:proofErr w:type="spellEnd"/>
+                      <w:r>
+                        <w:t>": "</w:t>
+                      </w:r>
+                      <w:proofErr w:type="spellStart"/>
+                      <w:r>
+                        <w:t>xxxx</w:t>
+                      </w:r>
+                      <w:proofErr w:type="spellEnd"/>
+                      <w:r>
+                        <w:t>",</w:t>
+                      </w:r>
+                    </w:p>
+                    <w:p>
+                      <w:r>
+                        <w:t xml:space="preserve">      "</w:t>
+                      </w:r>
+                      <w:proofErr w:type="spellStart"/>
+                      <w:r>
+                        <w:t>ClientSecret</w:t>
+                      </w:r>
+                      <w:proofErr w:type="spellEnd"/>
+                      <w:r>
+                        <w:t>": "</w:t>
+                      </w:r>
+                      <w:proofErr w:type="spellStart"/>
+                      <w:r>
+                        <w:t>xxxxxxx</w:t>
+                      </w:r>
+                      <w:proofErr w:type="spellEnd"/>
+                      <w:r>
+                        <w:t>"</w:t>
+                      </w:r>
+                    </w:p>
+                    <w:p>
+                      <w:r>
+                        <w:t xml:space="preserve">    }</w:t>
+                      </w:r>
+                    </w:p>
+                    <w:p>
+                      <w:r>
+                        <w:t xml:space="preserve">  }</w:t>
+                      </w:r>
+                    </w:p>
+                  </w:txbxContent>
+                </v:textbox>
+                <w10:anchorlock/>
+              </v:shape>
+            </w:pict>
+          </mc:Fallback>
+        </mc:AlternateContent>
+      </w:r>
+    </w:p>
     <w:sectPr>
       <w:pgSz w:w="12240" w:h="15840"/>
       <w:pgMar w:top="1440" w:right="1440" w:bottom="1440" w:left="1440" w:header="720" w:footer="720" w:gutter="0"/>
@@ -147,6 +975,184 @@
 <file path=word/numbering.xml><?xml version="1.0" encoding="utf-8"?>
 <w:numbering xmlns:wpc="http://schemas.microsoft.com/office/word/2010/wordprocessingCanvas" xmlns:cx="http://schemas.microsoft.com/office/drawing/2014/chartex" xmlns:cx1="http://schemas.microsoft.com/office/drawing/2015/9/8/chartex" xmlns:cx2="http://schemas.microsoft.com/office/drawing/2015/10/21/chartex" xmlns:cx3="http://schemas.microsoft.com/office/drawing/2016/5/9/chartex" xmlns:cx4="http://schemas.microsoft.com/office/drawing/2016/5/10/chartex" xmlns:cx5="http://schemas.microsoft.com/office/drawing/2016/5/11/chartex" xmlns:cx6="http://schemas.microsoft.com/office/drawing/2016/5/12/chartex" xmlns:cx7="http://schemas.microsoft.com/office/drawing/2016/5/13/chartex" xmlns:cx8="http://schemas.microsoft.com/office/drawing/2016/5/14/chartex" xmlns:mc="http://schemas.openxmlformats.org/markup-compatibility/2006" xmlns:aink="http://schemas.microsoft.com/office/drawing/2016/ink" xmlns:am3d="http://schemas.microsoft.com/office/drawing/2017/model3d" xmlns:o="urn:schemas-microsoft-com:office:office" xmlns:oel="http://schemas.microsoft.com/office/2019/extlst" xmlns:r="http://schemas.openxmlformats.org/officeDocument/2006/relationships" xmlns:m="http://schemas.openxmlformats.org/officeDocument/2006/math" xmlns:v="urn:schemas-microsoft-com:vml" xmlns:wp14="http://schemas.microsoft.com/office/word/2010/wordprocessingDrawing" xmlns:wp="http://schemas.openxmlformats.org/drawingml/2006/wordprocessingDrawing" xmlns:w10="urn:schemas-microsoft-com:office:word" xmlns:w="http://schemas.openxmlformats.org/wordprocessingml/2006/main" xmlns:w14="http://schemas.microsoft.com/office/word/2010/wordml" xmlns:w15="http://schemas.microsoft.com/office/word/2012/wordml" xmlns:w16cex="http://schemas.microsoft.com/office/word/2018/wordml/cex" xmlns:w16cid="http://schemas.microsoft.com/office/word/2016/wordml/cid" xmlns:w16="http://schemas.microsoft.com/office/word/2018/wordml" xmlns:w16sdtdh="http://schemas.microsoft.com/office/word/2020/wordml/sdtdatahash" xmlns:w16se="http://schemas.microsoft.com/office/word/2015/wordml/symex" xmlns:wpg="http://schemas.microsoft.com/office/word/2010/wordprocessingGroup" xmlns:wpi="http://schemas.microsoft.com/office/word/2010/wordprocessingInk" xmlns:wne="http://schemas.microsoft.com/office/word/2006/wordml" xmlns:wps="http://schemas.microsoft.com/office/word/2010/wordprocessingShape" mc:Ignorable="w14 w15 w16se w16cid w16 w16cex w16sdtdh wp14">
   <w:abstractNum w:abstractNumId="0" w15:restartNumberingAfterBreak="0">
+    <w:nsid w:val="0BD224AE"/>
+    <w:multiLevelType w:val="hybridMultilevel"/>
+    <w:tmpl w:val="0456A4D2"/>
+    <w:lvl w:ilvl="0" w:tplc="0409000F">
+      <w:start w:val="1"/>
+      <w:numFmt w:val="decimal"/>
+      <w:lvlText w:val="%1."/>
+      <w:lvlJc w:val="left"/>
+      <w:pPr>
+        <w:ind w:left="720" w:hanging="360"/>
+      </w:pPr>
+      <w:rPr>
+        <w:rFonts w:hint="default"/>
+      </w:rPr>
+    </w:lvl>
+    <w:lvl w:ilvl="1" w:tplc="04090019" w:tentative="1">
+      <w:start w:val="1"/>
+      <w:numFmt w:val="lowerLetter"/>
+      <w:lvlText w:val="%2."/>
+      <w:lvlJc w:val="left"/>
+      <w:pPr>
+        <w:ind w:left="1440" w:hanging="360"/>
+      </w:pPr>
+    </w:lvl>
+    <w:lvl w:ilvl="2" w:tplc="0409001B" w:tentative="1">
+      <w:start w:val="1"/>
+      <w:numFmt w:val="lowerRoman"/>
+      <w:lvlText w:val="%3."/>
+      <w:lvlJc w:val="right"/>
+      <w:pPr>
+        <w:ind w:left="2160" w:hanging="180"/>
+      </w:pPr>
+    </w:lvl>
+    <w:lvl w:ilvl="3" w:tplc="0409000F" w:tentative="1">
+      <w:start w:val="1"/>
+      <w:numFmt w:val="decimal"/>
+      <w:lvlText w:val="%4."/>
+      <w:lvlJc w:val="left"/>
+      <w:pPr>
+        <w:ind w:left="2880" w:hanging="360"/>
+      </w:pPr>
+    </w:lvl>
+    <w:lvl w:ilvl="4" w:tplc="04090019" w:tentative="1">
+      <w:start w:val="1"/>
+      <w:numFmt w:val="lowerLetter"/>
+      <w:lvlText w:val="%5."/>
+      <w:lvlJc w:val="left"/>
+      <w:pPr>
+        <w:ind w:left="3600" w:hanging="360"/>
+      </w:pPr>
+    </w:lvl>
+    <w:lvl w:ilvl="5" w:tplc="0409001B" w:tentative="1">
+      <w:start w:val="1"/>
+      <w:numFmt w:val="lowerRoman"/>
+      <w:lvlText w:val="%6."/>
+      <w:lvlJc w:val="right"/>
+      <w:pPr>
+        <w:ind w:left="4320" w:hanging="180"/>
+      </w:pPr>
+    </w:lvl>
+    <w:lvl w:ilvl="6" w:tplc="0409000F" w:tentative="1">
+      <w:start w:val="1"/>
+      <w:numFmt w:val="decimal"/>
+      <w:lvlText w:val="%7."/>
+      <w:lvlJc w:val="left"/>
+      <w:pPr>
+        <w:ind w:left="5040" w:hanging="360"/>
+      </w:pPr>
+    </w:lvl>
+    <w:lvl w:ilvl="7" w:tplc="04090019" w:tentative="1">
+      <w:start w:val="1"/>
+      <w:numFmt w:val="lowerLetter"/>
+      <w:lvlText w:val="%8."/>
+      <w:lvlJc w:val="left"/>
+      <w:pPr>
+        <w:ind w:left="5760" w:hanging="360"/>
+      </w:pPr>
+    </w:lvl>
+    <w:lvl w:ilvl="8" w:tplc="0409001B" w:tentative="1">
+      <w:start w:val="1"/>
+      <w:numFmt w:val="lowerRoman"/>
+      <w:lvlText w:val="%9."/>
+      <w:lvlJc w:val="right"/>
+      <w:pPr>
+        <w:ind w:left="6480" w:hanging="180"/>
+      </w:pPr>
+    </w:lvl>
+  </w:abstractNum>
+  <w:abstractNum w:abstractNumId="1" w15:restartNumberingAfterBreak="0">
+    <w:nsid w:val="27B44B94"/>
+    <w:multiLevelType w:val="hybridMultilevel"/>
+    <w:tmpl w:val="8F8C5B2C"/>
+    <w:lvl w:ilvl="0" w:tplc="0409000F">
+      <w:start w:val="1"/>
+      <w:numFmt w:val="decimal"/>
+      <w:lvlText w:val="%1."/>
+      <w:lvlJc w:val="left"/>
+      <w:pPr>
+        <w:ind w:left="720" w:hanging="360"/>
+      </w:pPr>
+      <w:rPr>
+        <w:rFonts w:hint="default"/>
+      </w:rPr>
+    </w:lvl>
+    <w:lvl w:ilvl="1" w:tplc="04090019" w:tentative="1">
+      <w:start w:val="1"/>
+      <w:numFmt w:val="lowerLetter"/>
+      <w:lvlText w:val="%2."/>
+      <w:lvlJc w:val="left"/>
+      <w:pPr>
+        <w:ind w:left="1440" w:hanging="360"/>
+      </w:pPr>
+    </w:lvl>
+    <w:lvl w:ilvl="2" w:tplc="0409001B" w:tentative="1">
+      <w:start w:val="1"/>
+      <w:numFmt w:val="lowerRoman"/>
+      <w:lvlText w:val="%3."/>
+      <w:lvlJc w:val="right"/>
+      <w:pPr>
+        <w:ind w:left="2160" w:hanging="180"/>
+      </w:pPr>
+    </w:lvl>
+    <w:lvl w:ilvl="3" w:tplc="0409000F" w:tentative="1">
+      <w:start w:val="1"/>
+      <w:numFmt w:val="decimal"/>
+      <w:lvlText w:val="%4."/>
+      <w:lvlJc w:val="left"/>
+      <w:pPr>
+        <w:ind w:left="2880" w:hanging="360"/>
+      </w:pPr>
+    </w:lvl>
+    <w:lvl w:ilvl="4" w:tplc="04090019" w:tentative="1">
+      <w:start w:val="1"/>
+      <w:numFmt w:val="lowerLetter"/>
+      <w:lvlText w:val="%5."/>
+      <w:lvlJc w:val="left"/>
+      <w:pPr>
+        <w:ind w:left="3600" w:hanging="360"/>
+      </w:pPr>
+    </w:lvl>
+    <w:lvl w:ilvl="5" w:tplc="0409001B" w:tentative="1">
+      <w:start w:val="1"/>
+      <w:numFmt w:val="lowerRoman"/>
+      <w:lvlText w:val="%6."/>
+      <w:lvlJc w:val="right"/>
+      <w:pPr>
+        <w:ind w:left="4320" w:hanging="180"/>
+      </w:pPr>
+    </w:lvl>
+    <w:lvl w:ilvl="6" w:tplc="0409000F" w:tentative="1">
+      <w:start w:val="1"/>
+      <w:numFmt w:val="decimal"/>
+      <w:lvlText w:val="%7."/>
+      <w:lvlJc w:val="left"/>
+      <w:pPr>
+        <w:ind w:left="5040" w:hanging="360"/>
+      </w:pPr>
+    </w:lvl>
+    <w:lvl w:ilvl="7" w:tplc="04090019" w:tentative="1">
+      <w:start w:val="1"/>
+      <w:numFmt w:val="lowerLetter"/>
+      <w:lvlText w:val="%8."/>
+      <w:lvlJc w:val="left"/>
+      <w:pPr>
+        <w:ind w:left="5760" w:hanging="360"/>
+      </w:pPr>
+    </w:lvl>
+    <w:lvl w:ilvl="8" w:tplc="0409001B" w:tentative="1">
+      <w:start w:val="1"/>
+      <w:numFmt w:val="lowerRoman"/>
+      <w:lvlText w:val="%9."/>
+      <w:lvlJc w:val="right"/>
+      <w:pPr>
+        <w:ind w:left="6480" w:hanging="180"/>
+      </w:pPr>
+    </w:lvl>
+  </w:abstractNum>
+  <w:abstractNum w:abstractNumId="2" w15:restartNumberingAfterBreak="0">
     <w:nsid w:val="2B96670B"/>
     <w:multiLevelType w:val="hybridMultilevel"/>
     <w:tmpl w:val="02AE11D4"/>
@@ -259,6 +1265,12 @@
     </w:lvl>
   </w:abstractNum>
   <w:num w:numId="1" w16cid:durableId="303660471">
+    <w:abstractNumId w:val="2"/>
+  </w:num>
+  <w:num w:numId="2" w16cid:durableId="895774131">
+    <w:abstractNumId w:val="1"/>
+  </w:num>
+  <w:num w:numId="3" w16cid:durableId="1043137322">
     <w:abstractNumId w:val="0"/>
   </w:num>
 </w:numbering>
@@ -997,4 +2009,16 @@
     </a:ext>
   </a:extLst>
 </a:theme>
+</file>
+
+<file path=customXml/item1.xml><?xml version="1.0" encoding="utf-8"?>
+<b:Sources xmlns:b="http://schemas.openxmlformats.org/officeDocument/2006/bibliography" xmlns="http://schemas.openxmlformats.org/officeDocument/2006/bibliography" SelectedStyle="\APASixthEditionOfficeOnline.xsl" StyleName="APA" Version="6"/>
+</file>
+
+<file path=customXml/itemProps1.xml><?xml version="1.0" encoding="utf-8"?>
+<ds:datastoreItem xmlns:ds="http://schemas.openxmlformats.org/officeDocument/2006/customXml" ds:itemID="{CE4B38F2-4B94-4EC8-8106-472047B26BFF}">
+  <ds:schemaRefs>
+    <ds:schemaRef ds:uri="http://schemas.openxmlformats.org/officeDocument/2006/bibliography"/>
+  </ds:schemaRefs>
+</ds:datastoreItem>
 </file>
</xml_diff>